<commit_message>
removed sec 4.h after Dept. meeting presentation grammar and logic check.
</commit_message>
<xml_diff>
--- a/bylaws/by-laws-09062023.docx
+++ b/bylaws/by-laws-09062023.docx
@@ -2020,43 +2020,30 @@
       <w:r>
         <w:rPr>
           <w:rFonts w:cs="Times New Roman"/>
-        </w:rPr>
-        <w:t xml:space="preserve">An exception to the maximum number of associate members will only be allowed if an active member of </w:t>
-      </w:r>
-      <w:r>
-        <w:rPr>
-          <w:rFonts w:cs="Times New Roman"/>
           <w:color w:val="auto"/>
         </w:rPr>
-        <w:t xml:space="preserve">the </w:t>
+        <w:t>When an individual has been accepted for membership</w:t>
       </w:r>
       <w:r>
         <w:rPr>
           <w:rFonts w:cs="Times New Roman"/>
           <w:color w:val="auto"/>
         </w:rPr>
-        <w:t xml:space="preserve">Department </w:t>
+        <w:t xml:space="preserve"> in the Winsted Fire Department </w:t>
       </w:r>
       <w:r>
         <w:rPr>
           <w:rFonts w:cs="Times New Roman"/>
           <w:color w:val="auto"/>
         </w:rPr>
-        <w:t xml:space="preserve">chooses to not fulfill their duties and the </w:t>
+        <w:t>they shall be placed on probationary status for the period of, but not limited to (6) months after successful completion of</w:t>
       </w:r>
       <w:r>
         <w:rPr>
           <w:rFonts w:cs="Times New Roman"/>
           <w:color w:val="auto"/>
         </w:rPr>
-        <w:t>Department</w:t>
-      </w:r>
-      <w:r>
-        <w:rPr>
-          <w:rFonts w:cs="Times New Roman"/>
-          <w:color w:val="auto"/>
-        </w:rPr>
-        <w:t>, by a majority vote, may allow the member to transfer to associate member status.</w:t>
+        <w:t xml:space="preserve"> required training.</w:t>
       </w:r>
     </w:p>
     <w:p>
@@ -2072,36 +2059,65 @@
         </w:tabs>
         <w:rPr>
           <w:rFonts w:cs="Times New Roman"/>
-          <w:color w:val="auto"/>
-        </w:rPr>
-      </w:pPr>
-      <w:r>
-        <w:rPr>
-          <w:rFonts w:cs="Times New Roman"/>
-          <w:color w:val="auto"/>
-        </w:rPr>
-        <w:t>When an individual has been accepted for membership</w:t>
-      </w:r>
-      <w:r>
-        <w:rPr>
-          <w:rFonts w:cs="Times New Roman"/>
-          <w:color w:val="auto"/>
-        </w:rPr>
-        <w:t xml:space="preserve"> in the Winsted Fire Department </w:t>
-      </w:r>
-      <w:r>
-        <w:rPr>
-          <w:rFonts w:cs="Times New Roman"/>
-          <w:color w:val="auto"/>
-        </w:rPr>
-        <w:t>they shall be placed on probationary status for the period of, but not limited to (6) months after successful completion of</w:t>
-      </w:r>
-      <w:r>
-        <w:rPr>
-          <w:rFonts w:cs="Times New Roman"/>
-          <w:color w:val="auto"/>
-        </w:rPr>
-        <w:t xml:space="preserve"> required training.</w:t>
+        </w:rPr>
+      </w:pPr>
+      <w:r>
+        <w:rPr>
+          <w:rFonts w:cs="Times New Roman"/>
+        </w:rPr>
+        <w:t>During the probationary period, the members shall be evaluated on attendance of training, drills, meetings and general compliance of the department’s rules and regulations. If any new member receives an unsatisfactory review by the Department</w:t>
+      </w:r>
+      <w:r>
+        <w:rPr>
+          <w:rFonts w:cs="Times New Roman"/>
+          <w:i/>
+          <w:iCs/>
+        </w:rPr>
+        <w:t xml:space="preserve"> </w:t>
+      </w:r>
+      <w:r>
+        <w:rPr>
+          <w:rFonts w:cs="Times New Roman"/>
+        </w:rPr>
+        <w:t>during their probationary period</w:t>
+      </w:r>
+      <w:r>
+        <w:rPr>
+          <w:rFonts w:cs="Times New Roman"/>
+          <w:i/>
+          <w:iCs/>
+        </w:rPr>
+        <w:t xml:space="preserve">, </w:t>
+      </w:r>
+      <w:r>
+        <w:rPr>
+          <w:rFonts w:cs="Times New Roman"/>
+        </w:rPr>
+        <w:t xml:space="preserve">the member may be dismissed from the Department. The member shall have the right to appeal the dismissal in accordance </w:t>
+      </w:r>
+      <w:r>
+        <w:rPr>
+          <w:rFonts w:cs="Times New Roman"/>
+        </w:rPr>
+        <w:t>with the Appeals and Gri</w:t>
+      </w:r>
+      <w:r>
+        <w:rPr>
+          <w:rFonts w:cs="Times New Roman"/>
+        </w:rPr>
+        <w:t>e</w:t>
+      </w:r>
+      <w:r>
+        <w:rPr>
+          <w:rFonts w:cs="Times New Roman"/>
+        </w:rPr>
+        <w:t>vances section</w:t>
+      </w:r>
+      <w:r>
+        <w:rPr>
+          <w:rFonts w:cs="Times New Roman"/>
+        </w:rPr>
+        <w:t xml:space="preserve"> of the Department Bylaws.</w:t>
       </w:r>
     </w:p>
     <w:p>
@@ -2123,80 +2139,6 @@
         <w:rPr>
           <w:rFonts w:cs="Times New Roman"/>
         </w:rPr>
-        <w:t>During the probationary period, the members shall be evaluated on attendance of training, drills, meetings and general compliance of the department’s rules and regulations. If any new member receives an unsatisfactory review by the Department</w:t>
-      </w:r>
-      <w:r>
-        <w:rPr>
-          <w:rFonts w:cs="Times New Roman"/>
-          <w:i/>
-          <w:iCs/>
-        </w:rPr>
-        <w:t xml:space="preserve"> </w:t>
-      </w:r>
-      <w:r>
-        <w:rPr>
-          <w:rFonts w:cs="Times New Roman"/>
-        </w:rPr>
-        <w:t>during their probationary period</w:t>
-      </w:r>
-      <w:r>
-        <w:rPr>
-          <w:rFonts w:cs="Times New Roman"/>
-          <w:i/>
-          <w:iCs/>
-        </w:rPr>
-        <w:t xml:space="preserve">, </w:t>
-      </w:r>
-      <w:r>
-        <w:rPr>
-          <w:rFonts w:cs="Times New Roman"/>
-        </w:rPr>
-        <w:t xml:space="preserve">the member may be dismissed from the Department. The member shall have the right to appeal the dismissal in accordance </w:t>
-      </w:r>
-      <w:r>
-        <w:rPr>
-          <w:rFonts w:cs="Times New Roman"/>
-        </w:rPr>
-        <w:t>with the Appeals and Gri</w:t>
-      </w:r>
-      <w:r>
-        <w:rPr>
-          <w:rFonts w:cs="Times New Roman"/>
-        </w:rPr>
-        <w:t>e</w:t>
-      </w:r>
-      <w:r>
-        <w:rPr>
-          <w:rFonts w:cs="Times New Roman"/>
-        </w:rPr>
-        <w:t>vances section</w:t>
-      </w:r>
-      <w:r>
-        <w:rPr>
-          <w:rFonts w:cs="Times New Roman"/>
-        </w:rPr>
-        <w:t xml:space="preserve"> of the Department Bylaws.</w:t>
-      </w:r>
-    </w:p>
-    <w:p>
-      <w:pPr>
-        <w:pStyle w:val="ListParagraph"/>
-        <w:numPr>
-          <w:ilvl w:val="0"/>
-          <w:numId w:val="8"/>
-        </w:numPr>
-        <w:tabs>
-          <w:tab w:val="left" w:pos="1080"/>
-          <w:tab w:val="left" w:pos="1440"/>
-        </w:tabs>
-        <w:rPr>
-          <w:rFonts w:cs="Times New Roman"/>
-        </w:rPr>
-      </w:pPr>
-      <w:r>
-        <w:rPr>
-          <w:rFonts w:cs="Times New Roman"/>
-        </w:rPr>
         <w:t>Honorary Member – An Honorary Member is a membership status, granted upon</w:t>
       </w:r>
       <w:r>
@@ -2231,8 +2173,14 @@
         <w:rPr>
           <w:rFonts w:cs="Times New Roman"/>
         </w:rPr>
+        <w:t xml:space="preserve">Honorary Members have no further service requirements; however, their continued service and support is encouraged, and they are not considered a voting member.  Honorary Membership is earned and cannot be applied for and is </w:t>
+      </w:r>
+      <w:r>
+        <w:rPr>
+          <w:rFonts w:cs="Times New Roman"/>
+        </w:rPr>
         <w:lastRenderedPageBreak/>
-        <w:t xml:space="preserve">Honorary Members have no further service requirements; however, their continued service and support is encouraged, and they are not considered a voting member.  Honorary Membership is earned and cannot be applied for and is granted by nomination during a regular Departmental meeting with a majority vote. </w:t>
+        <w:t xml:space="preserve">granted by nomination during a regular Departmental meeting with a majority vote. </w:t>
       </w:r>
     </w:p>
     <w:p>
@@ -2719,8 +2667,14 @@
         <w:rPr>
           <w:rFonts w:cs="Times New Roman"/>
         </w:rPr>
+        <w:t xml:space="preserve">Within five (5) days of the issuance of a suspension, the Chief’s Association shall meet for the purpose of determining the duration of such suspension. Within seven (7) days of the receipt of written notification of the term of one’s suspension, such member may </w:t>
+      </w:r>
+      <w:r>
+        <w:rPr>
+          <w:rFonts w:cs="Times New Roman"/>
+        </w:rPr>
         <w:lastRenderedPageBreak/>
-        <w:t>Within five (5) days of the issuance of a suspension, the Chief’s Association shall meet for the purpose of determining the duration of such suspension. Within seven (7) days of the receipt of written notification of the term of one’s suspension, such member may appeal such action in writing to the Chief’s Association, who shall meet within seven (7) days of the receipt of such appeal for the purpose of a hearing on such action. Notice of the decision of the Chief’s Association shall be given in writing to the appellant within five (5) days of such hearing.</w:t>
+        <w:t>appeal such action in writing to the Chief’s Association, who shall meet within seven (7) days of the receipt of such appeal for the purpose of a hearing on such action. Notice of the decision of the Chief’s Association shall be given in writing to the appellant within five (5) days of such hearing.</w:t>
       </w:r>
     </w:p>
     <w:p>
@@ -3057,7 +3011,6 @@
           <w:sz w:val="24"/>
           <w:szCs w:val="24"/>
         </w:rPr>
-        <w:lastRenderedPageBreak/>
         <w:t>The Chief shall have the ability to add, subtract or appoint Staff or Line officer positions.</w:t>
       </w:r>
     </w:p>
@@ -3127,6 +3080,7 @@
         <w:rPr>
           <w:rFonts w:cs="Times New Roman"/>
         </w:rPr>
+        <w:lastRenderedPageBreak/>
         <w:t>All proposed amendments to these By-Laws must be made by the Winsted Fire Department By-Laws Committee.</w:t>
       </w:r>
     </w:p>
@@ -3455,7 +3409,6 @@
         <w:rPr>
           <w:rFonts w:cs="Times New Roman"/>
         </w:rPr>
-        <w:lastRenderedPageBreak/>
         <w:t>Reports</w:t>
       </w:r>
     </w:p>
@@ -3522,6 +3475,7 @@
         <w:rPr>
           <w:rFonts w:cs="Times New Roman"/>
         </w:rPr>
+        <w:lastRenderedPageBreak/>
         <w:t xml:space="preserve">The board shall hold regular meetings each quarter during the year. </w:t>
       </w:r>
     </w:p>

</xml_diff>